<commit_message>
Dos tiempos 10 y 100
</commit_message>
<xml_diff>
--- a/Tarea 5/Tabla tiempos/Tiempos.docx
+++ b/Tarea 5/Tabla tiempos/Tiempos.docx
@@ -26,10 +26,10 @@
         <w:tblLook w:val="04A0" w:firstRow="1" w:lastRow="0" w:firstColumn="1" w:lastColumn="0" w:noHBand="0" w:noVBand="1"/>
       </w:tblPr>
       <w:tblGrid>
-        <w:gridCol w:w="2326"/>
-        <w:gridCol w:w="2326"/>
-        <w:gridCol w:w="2326"/>
-        <w:gridCol w:w="2326"/>
+        <w:gridCol w:w="1901"/>
+        <w:gridCol w:w="1985"/>
+        <w:gridCol w:w="2649"/>
+        <w:gridCol w:w="2769"/>
       </w:tblGrid>
       <w:tr>
         <w:trPr>
@@ -70,20 +70,38 @@
               <w:jc w:val="center"/>
             </w:pPr>
             <w:r>
-              <w:t>Prueba100.txt</w:t>
-            </w:r>
-          </w:p>
-        </w:tc>
-        <w:tc>
-          <w:tcPr>
-            <w:tcW w:w="2326" w:type="dxa"/>
-          </w:tcPr>
-          <w:p>
-            <w:pPr>
-              <w:jc w:val="center"/>
-            </w:pPr>
-            <w:r>
-              <w:t>Prueba1000.txt</w:t>
+              <w:t>pr</w:t>
+            </w:r>
+            <w:r>
+              <w:t>ueba</w:t>
+            </w:r>
+            <w:r>
+              <w:t>NoDirigido</w:t>
+            </w:r>
+            <w:r>
+              <w:t>100.txt</w:t>
+            </w:r>
+          </w:p>
+        </w:tc>
+        <w:tc>
+          <w:tcPr>
+            <w:tcW w:w="2326" w:type="dxa"/>
+          </w:tcPr>
+          <w:p>
+            <w:pPr>
+              <w:jc w:val="center"/>
+            </w:pPr>
+            <w:r>
+              <w:t>p</w:t>
+            </w:r>
+            <w:r>
+              <w:t>rueba</w:t>
+            </w:r>
+            <w:r>
+              <w:t>NoDirigido</w:t>
+            </w:r>
+            <w:r>
+              <w:t>1000.txt</w:t>
             </w:r>
           </w:p>
         </w:tc>
@@ -113,16 +131,22 @@
             <w:pPr>
               <w:jc w:val="center"/>
             </w:pPr>
-          </w:p>
-        </w:tc>
-        <w:tc>
-          <w:tcPr>
-            <w:tcW w:w="2326" w:type="dxa"/>
-          </w:tcPr>
-          <w:p>
-            <w:pPr>
-              <w:jc w:val="center"/>
-            </w:pPr>
+            <w:r>
+              <w:t>1 ms</w:t>
+            </w:r>
+          </w:p>
+        </w:tc>
+        <w:tc>
+          <w:tcPr>
+            <w:tcW w:w="2326" w:type="dxa"/>
+          </w:tcPr>
+          <w:p>
+            <w:pPr>
+              <w:jc w:val="center"/>
+            </w:pPr>
+            <w:r>
+              <w:t>15 ms</w:t>
+            </w:r>
           </w:p>
         </w:tc>
         <w:tc>
@@ -174,6 +198,9 @@
             <w:pPr>
               <w:jc w:val="center"/>
             </w:pPr>
+            <w:r>
+              <w:t>46 ms</w:t>
+            </w:r>
           </w:p>
         </w:tc>
         <w:tc>

</xml_diff>